<commit_message>
BIOS tuning per CPU
</commit_message>
<xml_diff>
--- a/NGC_Ready_Multinode_System_Tuning.docx
+++ b/NGC_Ready_Multinode_System_Tuning.docx
@@ -1,6 +1,6 @@
 
 <file path=word/document.xml><?xml version="1.0" encoding="utf-8"?>
-<w:document xmlns:wpc="http://schemas.microsoft.com/office/word/2010/wordprocessingCanvas" xmlns:cx="http://schemas.microsoft.com/office/drawing/2014/chartex" xmlns:cx1="http://schemas.microsoft.com/office/drawing/2015/9/8/chartex" xmlns:cx2="http://schemas.microsoft.com/office/drawing/2015/10/21/chartex" xmlns:cx3="http://schemas.microsoft.com/office/drawing/2016/5/9/chartex" xmlns:cx4="http://schemas.microsoft.com/office/drawing/2016/5/10/chartex" xmlns:cx5="http://schemas.microsoft.com/office/drawing/2016/5/11/chartex" xmlns:cx6="http://schemas.microsoft.com/office/drawing/2016/5/12/chartex" xmlns:cx7="http://schemas.microsoft.com/office/drawing/2016/5/13/chartex" xmlns:cx8="http://schemas.microsoft.com/office/drawing/2016/5/14/chartex" xmlns:mc="http://schemas.openxmlformats.org/markup-compatibility/2006" xmlns:aink="http://schemas.microsoft.com/office/drawing/2016/ink" xmlns:am3d="http://schemas.microsoft.com/office/drawing/2017/model3d" xmlns:o="urn:schemas-microsoft-com:office:office" xmlns:r="http://schemas.openxmlformats.org/officeDocument/2006/relationships" xmlns:m="http://schemas.openxmlformats.org/officeDocument/2006/math" xmlns:v="urn:schemas-microsoft-com:vml" xmlns:wp14="http://schemas.microsoft.com/office/word/2010/wordprocessingDrawing" xmlns:wp="http://schemas.openxmlformats.org/drawingml/2006/wordprocessingDrawing" xmlns:w10="urn:schemas-microsoft-com:office:word" xmlns:w="http://schemas.openxmlformats.org/wordprocessingml/2006/main" xmlns:w14="http://schemas.microsoft.com/office/word/2010/wordml" xmlns:w15="http://schemas.microsoft.com/office/word/2012/wordml" xmlns:w16cid="http://schemas.microsoft.com/office/word/2016/wordml/cid" xmlns:w16se="http://schemas.microsoft.com/office/word/2015/wordml/symex" xmlns:wpg="http://schemas.microsoft.com/office/word/2010/wordprocessingGroup" xmlns:wpi="http://schemas.microsoft.com/office/word/2010/wordprocessingInk" xmlns:wne="http://schemas.microsoft.com/office/word/2006/wordml" xmlns:wps="http://schemas.microsoft.com/office/word/2010/wordprocessingShape" mc:Ignorable="w14 w15 w16se w16cid wp14">
+<w:document xmlns:wpc="http://schemas.microsoft.com/office/word/2010/wordprocessingCanvas" xmlns:cx="http://schemas.microsoft.com/office/drawing/2014/chartex" xmlns:cx1="http://schemas.microsoft.com/office/drawing/2015/9/8/chartex" xmlns:cx2="http://schemas.microsoft.com/office/drawing/2015/10/21/chartex" xmlns:cx3="http://schemas.microsoft.com/office/drawing/2016/5/9/chartex" xmlns:cx4="http://schemas.microsoft.com/office/drawing/2016/5/10/chartex" xmlns:cx5="http://schemas.microsoft.com/office/drawing/2016/5/11/chartex" xmlns:cx6="http://schemas.microsoft.com/office/drawing/2016/5/12/chartex" xmlns:cx7="http://schemas.microsoft.com/office/drawing/2016/5/13/chartex" xmlns:cx8="http://schemas.microsoft.com/office/drawing/2016/5/14/chartex" xmlns:mc="http://schemas.openxmlformats.org/markup-compatibility/2006" xmlns:aink="http://schemas.microsoft.com/office/drawing/2016/ink" xmlns:am3d="http://schemas.microsoft.com/office/drawing/2017/model3d" xmlns:o="urn:schemas-microsoft-com:office:office" xmlns:r="http://schemas.openxmlformats.org/officeDocument/2006/relationships" xmlns:m="http://schemas.openxmlformats.org/officeDocument/2006/math" xmlns:v="urn:schemas-microsoft-com:vml" xmlns:wp14="http://schemas.microsoft.com/office/word/2010/wordprocessingDrawing" xmlns:wp="http://schemas.openxmlformats.org/drawingml/2006/wordprocessingDrawing" xmlns:w10="urn:schemas-microsoft-com:office:word" xmlns:w="http://schemas.openxmlformats.org/wordprocessingml/2006/main" xmlns:w14="http://schemas.microsoft.com/office/word/2010/wordml" xmlns:w15="http://schemas.microsoft.com/office/word/2012/wordml" xmlns:w16cex="http://schemas.microsoft.com/office/word/2018/wordml/cex" xmlns:w16cid="http://schemas.microsoft.com/office/word/2016/wordml/cid" xmlns:w16="http://schemas.microsoft.com/office/word/2018/wordml" xmlns:w16se="http://schemas.microsoft.com/office/word/2015/wordml/symex" xmlns:wpg="http://schemas.microsoft.com/office/word/2010/wordprocessingGroup" xmlns:wpi="http://schemas.microsoft.com/office/word/2010/wordprocessingInk" xmlns:wne="http://schemas.microsoft.com/office/word/2006/wordml" xmlns:wps="http://schemas.microsoft.com/office/word/2010/wordprocessingShape" mc:Ignorable="w14 w15 w16se w16cid w16 w16cex wp14">
   <w:body>
     <w:p>
       <w:pPr>
@@ -12,6 +12,7 @@
           <w:szCs w:val="32"/>
         </w:rPr>
       </w:pPr>
+      <w:proofErr w:type="spellStart"/>
       <w:r>
         <w:rPr>
           <w:b/>
@@ -30,7 +31,18 @@
           <w:sz w:val="32"/>
           <w:szCs w:val="32"/>
         </w:rPr>
-        <w:t xml:space="preserve">.Ready </w:t>
+        <w:t>.Ready</w:t>
+      </w:r>
+      <w:proofErr w:type="spellEnd"/>
+      <w:r>
+        <w:rPr>
+          <w:b/>
+          <w:bCs/>
+          <w:color w:val="76B900"/>
+          <w:sz w:val="32"/>
+          <w:szCs w:val="32"/>
+        </w:rPr>
+        <w:t xml:space="preserve"> </w:t>
       </w:r>
       <w:r>
         <w:rPr>
@@ -113,7 +125,17 @@
             <w:shd w:val="clear" w:color="auto" w:fill="76B900"/>
           </w:tcPr>
           <w:p>
-            <w:r>
+            <w:pPr>
+              <w:rPr>
+                <w:b/>
+                <w:bCs/>
+              </w:rPr>
+            </w:pPr>
+            <w:r>
+              <w:rPr>
+                <w:b/>
+                <w:bCs/>
+              </w:rPr>
               <w:t>Item</w:t>
             </w:r>
           </w:p>
@@ -124,7 +146,17 @@
             <w:shd w:val="clear" w:color="auto" w:fill="76B900"/>
           </w:tcPr>
           <w:p>
-            <w:r>
+            <w:pPr>
+              <w:rPr>
+                <w:b/>
+                <w:bCs/>
+              </w:rPr>
+            </w:pPr>
+            <w:r>
+              <w:rPr>
+                <w:b/>
+                <w:bCs/>
+              </w:rPr>
               <w:t>Description</w:t>
             </w:r>
           </w:p>
@@ -220,8 +252,6 @@
             <w:r>
               <w:t>9</w:t>
             </w:r>
-            <w:bookmarkStart w:id="0" w:name="_GoBack"/>
-            <w:bookmarkEnd w:id="0"/>
             <w:r>
               <w:t>.</w:t>
             </w:r>
@@ -311,8 +341,13 @@
           </w:tcPr>
           <w:p>
             <w:r>
-              <w:t>IB Switch OpenSM</w:t>
-            </w:r>
+              <w:t xml:space="preserve">IB Switch </w:t>
+            </w:r>
+            <w:proofErr w:type="spellStart"/>
+            <w:r>
+              <w:t>OpenSM</w:t>
+            </w:r>
+            <w:proofErr w:type="spellEnd"/>
           </w:p>
         </w:tc>
         <w:tc>
@@ -329,16 +364,38 @@
       <w:tr>
         <w:tc>
           <w:tcPr>
+            <w:tcW w:w="9907" w:type="dxa"/>
+            <w:gridSpan w:val="2"/>
+            <w:shd w:val="clear" w:color="auto" w:fill="71B900"/>
+          </w:tcPr>
+          <w:p>
+            <w:pPr>
+              <w:rPr>
+                <w:b/>
+                <w:bCs/>
+              </w:rPr>
+            </w:pPr>
+            <w:r>
+              <w:rPr>
+                <w:b/>
+                <w:bCs/>
+              </w:rPr>
+              <w:t>AMD CPUs: EPYC 7002 and 7003 series</w:t>
+            </w:r>
+          </w:p>
+        </w:tc>
+      </w:tr>
+      <w:tr>
+        <w:tc>
+          <w:tcPr>
             <w:tcW w:w="3246" w:type="dxa"/>
           </w:tcPr>
           <w:p>
             <w:r>
-              <w:t>BIOS</w:t>
-            </w:r>
-            <w:r>
-              <w:t xml:space="preserve"> (AMD Rome only)</w:t>
-            </w:r>
-          </w:p>
+              <w:t>BIOS Settings</w:t>
+            </w:r>
+          </w:p>
+          <w:p/>
         </w:tc>
         <w:tc>
           <w:tcPr>
@@ -356,12 +413,25 @@
           </w:p>
           <w:p>
             <w:r>
-              <w:t>Alg. Performance Boost Disable (ApbDis) &gt; Enabled</w:t>
-            </w:r>
-          </w:p>
-          <w:p>
-            <w:r>
-              <w:t>ApbDis Fixed Socket P-State &gt; P0</w:t>
+              <w:t>Alg. Performance Boost Disable (</w:t>
+            </w:r>
+            <w:proofErr w:type="spellStart"/>
+            <w:r>
+              <w:t>ApbDis</w:t>
+            </w:r>
+            <w:proofErr w:type="spellEnd"/>
+            <w:r>
+              <w:t>) &gt; Enabled</w:t>
+            </w:r>
+          </w:p>
+          <w:p>
+            <w:proofErr w:type="spellStart"/>
+            <w:r>
+              <w:t>ApbDis</w:t>
+            </w:r>
+            <w:proofErr w:type="spellEnd"/>
+            <w:r>
+              <w:t xml:space="preserve"> Fixed Socket P-State &gt; P0</w:t>
             </w:r>
           </w:p>
           <w:p>
@@ -424,13 +494,22 @@
           </w:tcPr>
           <w:p>
             <w:r>
-              <w:t>BOOT</w:t>
+              <w:t>B</w:t>
+            </w:r>
+            <w:r>
+              <w:t>oot</w:t>
             </w:r>
             <w:r>
               <w:t xml:space="preserve"> grub</w:t>
             </w:r>
             <w:r>
-              <w:t xml:space="preserve"> Settings</w:t>
+              <w:t xml:space="preserve"> </w:t>
+            </w:r>
+            <w:r>
+              <w:t>s</w:t>
+            </w:r>
+            <w:r>
+              <w:t>ettings</w:t>
             </w:r>
           </w:p>
         </w:tc>
@@ -439,8 +518,126 @@
             <w:tcW w:w="6661" w:type="dxa"/>
           </w:tcPr>
           <w:p>
-            <w:r>
-              <w:t>iommu=pt numa_balancing=disable processor.max_cstate=0</w:t>
+            <w:proofErr w:type="spellStart"/>
+            <w:r>
+              <w:t>iommu</w:t>
+            </w:r>
+            <w:proofErr w:type="spellEnd"/>
+            <w:r>
+              <w:t>=</w:t>
+            </w:r>
+            <w:proofErr w:type="spellStart"/>
+            <w:r>
+              <w:t>pt</w:t>
+            </w:r>
+            <w:proofErr w:type="spellEnd"/>
+            <w:r>
+              <w:t xml:space="preserve"> </w:t>
+            </w:r>
+            <w:proofErr w:type="spellStart"/>
+            <w:r>
+              <w:t>numa_balancing</w:t>
+            </w:r>
+            <w:proofErr w:type="spellEnd"/>
+            <w:r>
+              <w:t xml:space="preserve">=disable </w:t>
+            </w:r>
+            <w:proofErr w:type="spellStart"/>
+            <w:r>
+              <w:t>processor.max_cstate</w:t>
+            </w:r>
+            <w:proofErr w:type="spellEnd"/>
+            <w:r>
+              <w:t>=0</w:t>
+            </w:r>
+          </w:p>
+        </w:tc>
+      </w:tr>
+      <w:tr>
+        <w:tc>
+          <w:tcPr>
+            <w:tcW w:w="9907" w:type="dxa"/>
+            <w:gridSpan w:val="2"/>
+            <w:shd w:val="clear" w:color="auto" w:fill="71B900"/>
+          </w:tcPr>
+          <w:p>
+            <w:pPr>
+              <w:rPr>
+                <w:b/>
+                <w:bCs/>
+              </w:rPr>
+            </w:pPr>
+            <w:r>
+              <w:rPr>
+                <w:b/>
+                <w:bCs/>
+              </w:rPr>
+              <w:t>Intel CPUs: Xeon Gold and Platinum</w:t>
+            </w:r>
+          </w:p>
+        </w:tc>
+      </w:tr>
+      <w:tr>
+        <w:tc>
+          <w:tcPr>
+            <w:tcW w:w="3246" w:type="dxa"/>
+          </w:tcPr>
+          <w:p>
+            <w:r>
+              <w:t>BIOS Settings</w:t>
+            </w:r>
+          </w:p>
+        </w:tc>
+        <w:tc>
+          <w:tcPr>
+            <w:tcW w:w="6661" w:type="dxa"/>
+          </w:tcPr>
+          <w:p>
+            <w:r>
+              <w:t>Out of the box</w:t>
+            </w:r>
+          </w:p>
+        </w:tc>
+      </w:tr>
+      <w:tr>
+        <w:tc>
+          <w:tcPr>
+            <w:tcW w:w="3246" w:type="dxa"/>
+          </w:tcPr>
+          <w:p>
+            <w:r>
+              <w:t>Boot grub settings</w:t>
+            </w:r>
+          </w:p>
+        </w:tc>
+        <w:tc>
+          <w:tcPr>
+            <w:tcW w:w="6661" w:type="dxa"/>
+          </w:tcPr>
+          <w:p>
+            <w:proofErr w:type="spellStart"/>
+            <w:r>
+              <w:t>intel_idle.max_cstate</w:t>
+            </w:r>
+            <w:proofErr w:type="spellEnd"/>
+            <w:r>
+              <w:t xml:space="preserve">=0 </w:t>
+            </w:r>
+            <w:proofErr w:type="spellStart"/>
+            <w:r>
+              <w:t>processor.max_cstate</w:t>
+            </w:r>
+            <w:proofErr w:type="spellEnd"/>
+            <w:r>
+              <w:t xml:space="preserve">=0 </w:t>
+            </w:r>
+            <w:proofErr w:type="spellStart"/>
+            <w:r>
+              <w:t>intel_pstate</w:t>
+            </w:r>
+            <w:proofErr w:type="spellEnd"/>
+            <w:r>
+              <w:t>=disable</w:t>
             </w:r>
           </w:p>
         </w:tc>
@@ -470,7 +667,15 @@
               <w:pStyle w:val="ListParagraph"/>
             </w:pPr>
             <w:r>
-              <w:t xml:space="preserve">Change PCI MaxReadReq to 4096B </w:t>
+              <w:t xml:space="preserve">Change PCI </w:t>
+            </w:r>
+            <w:proofErr w:type="spellStart"/>
+            <w:r>
+              <w:t>MaxReadReq</w:t>
+            </w:r>
+            <w:proofErr w:type="spellEnd"/>
+            <w:r>
+              <w:t xml:space="preserve"> to 4096B </w:t>
             </w:r>
           </w:p>
           <w:p>
@@ -478,7 +683,15 @@
               <w:pStyle w:val="ListParagraph"/>
             </w:pPr>
             <w:r>
-              <w:t>Run "setpci -s $PCI_</w:t>
+              <w:t>Run "</w:t>
+            </w:r>
+            <w:proofErr w:type="spellStart"/>
+            <w:r>
+              <w:t>setpci</w:t>
+            </w:r>
+            <w:proofErr w:type="spellEnd"/>
+            <w:r>
+              <w:t xml:space="preserve"> -s $PCI_</w:t>
             </w:r>
             <w:r>
               <w:t>FUNCTION</w:t>
@@ -492,13 +705,29 @@
               <w:pStyle w:val="ListParagraph"/>
             </w:pPr>
             <w:r>
-              <w:t>--&gt; Run "setpci -s $PCI_</w:t>
+              <w:t>--&gt; Run "</w:t>
+            </w:r>
+            <w:proofErr w:type="spellStart"/>
+            <w:r>
+              <w:t>setpci</w:t>
+            </w:r>
+            <w:proofErr w:type="spellEnd"/>
+            <w:r>
+              <w:t xml:space="preserve"> -s $PCI_</w:t>
             </w:r>
             <w:r>
               <w:t>FUNCTION</w:t>
             </w:r>
             <w:r>
-              <w:t xml:space="preserve"> 68.w=5BCD" </w:t>
+              <w:t xml:space="preserve"> </w:t>
+            </w:r>
+            <w:proofErr w:type="gramStart"/>
+            <w:r>
+              <w:t>68.w</w:t>
+            </w:r>
+            <w:proofErr w:type="gramEnd"/>
+            <w:r>
+              <w:t xml:space="preserve">=5BCD" </w:t>
             </w:r>
           </w:p>
           <w:p/>
@@ -567,7 +796,7 @@
 </file>
 
 <file path=word/numbering.xml><?xml version="1.0" encoding="utf-8"?>
-<w:numbering xmlns:wpc="http://schemas.microsoft.com/office/word/2010/wordprocessingCanvas" xmlns:cx="http://schemas.microsoft.com/office/drawing/2014/chartex" xmlns:cx1="http://schemas.microsoft.com/office/drawing/2015/9/8/chartex" xmlns:cx2="http://schemas.microsoft.com/office/drawing/2015/10/21/chartex" xmlns:cx3="http://schemas.microsoft.com/office/drawing/2016/5/9/chartex" xmlns:cx4="http://schemas.microsoft.com/office/drawing/2016/5/10/chartex" xmlns:cx5="http://schemas.microsoft.com/office/drawing/2016/5/11/chartex" xmlns:cx6="http://schemas.microsoft.com/office/drawing/2016/5/12/chartex" xmlns:cx7="http://schemas.microsoft.com/office/drawing/2016/5/13/chartex" xmlns:cx8="http://schemas.microsoft.com/office/drawing/2016/5/14/chartex" xmlns:mc="http://schemas.openxmlformats.org/markup-compatibility/2006" xmlns:aink="http://schemas.microsoft.com/office/drawing/2016/ink" xmlns:am3d="http://schemas.microsoft.com/office/drawing/2017/model3d" xmlns:o="urn:schemas-microsoft-com:office:office" xmlns:r="http://schemas.openxmlformats.org/officeDocument/2006/relationships" xmlns:m="http://schemas.openxmlformats.org/officeDocument/2006/math" xmlns:v="urn:schemas-microsoft-com:vml" xmlns:wp14="http://schemas.microsoft.com/office/word/2010/wordprocessingDrawing" xmlns:wp="http://schemas.openxmlformats.org/drawingml/2006/wordprocessingDrawing" xmlns:w10="urn:schemas-microsoft-com:office:word" xmlns:w="http://schemas.openxmlformats.org/wordprocessingml/2006/main" xmlns:w14="http://schemas.microsoft.com/office/word/2010/wordml" xmlns:w15="http://schemas.microsoft.com/office/word/2012/wordml" xmlns:w16cid="http://schemas.microsoft.com/office/word/2016/wordml/cid" xmlns:w16se="http://schemas.microsoft.com/office/word/2015/wordml/symex" xmlns:wpg="http://schemas.microsoft.com/office/word/2010/wordprocessingGroup" xmlns:wpi="http://schemas.microsoft.com/office/word/2010/wordprocessingInk" xmlns:wne="http://schemas.microsoft.com/office/word/2006/wordml" xmlns:wps="http://schemas.microsoft.com/office/word/2010/wordprocessingShape" mc:Ignorable="w14 w15 w16se w16cid wp14">
+<w:numbering xmlns:wpc="http://schemas.microsoft.com/office/word/2010/wordprocessingCanvas" xmlns:cx="http://schemas.microsoft.com/office/drawing/2014/chartex" xmlns:cx1="http://schemas.microsoft.com/office/drawing/2015/9/8/chartex" xmlns:cx2="http://schemas.microsoft.com/office/drawing/2015/10/21/chartex" xmlns:cx3="http://schemas.microsoft.com/office/drawing/2016/5/9/chartex" xmlns:cx4="http://schemas.microsoft.com/office/drawing/2016/5/10/chartex" xmlns:cx5="http://schemas.microsoft.com/office/drawing/2016/5/11/chartex" xmlns:cx6="http://schemas.microsoft.com/office/drawing/2016/5/12/chartex" xmlns:cx7="http://schemas.microsoft.com/office/drawing/2016/5/13/chartex" xmlns:cx8="http://schemas.microsoft.com/office/drawing/2016/5/14/chartex" xmlns:mc="http://schemas.openxmlformats.org/markup-compatibility/2006" xmlns:aink="http://schemas.microsoft.com/office/drawing/2016/ink" xmlns:am3d="http://schemas.microsoft.com/office/drawing/2017/model3d" xmlns:o="urn:schemas-microsoft-com:office:office" xmlns:r="http://schemas.openxmlformats.org/officeDocument/2006/relationships" xmlns:m="http://schemas.openxmlformats.org/officeDocument/2006/math" xmlns:v="urn:schemas-microsoft-com:vml" xmlns:wp14="http://schemas.microsoft.com/office/word/2010/wordprocessingDrawing" xmlns:wp="http://schemas.openxmlformats.org/drawingml/2006/wordprocessingDrawing" xmlns:w10="urn:schemas-microsoft-com:office:word" xmlns:w="http://schemas.openxmlformats.org/wordprocessingml/2006/main" xmlns:w14="http://schemas.microsoft.com/office/word/2010/wordml" xmlns:w15="http://schemas.microsoft.com/office/word/2012/wordml" xmlns:w16cex="http://schemas.microsoft.com/office/word/2018/wordml/cex" xmlns:w16cid="http://schemas.microsoft.com/office/word/2016/wordml/cid" xmlns:w16="http://schemas.microsoft.com/office/word/2018/wordml" xmlns:w16se="http://schemas.microsoft.com/office/word/2015/wordml/symex" xmlns:wpg="http://schemas.microsoft.com/office/word/2010/wordprocessingGroup" xmlns:wpi="http://schemas.microsoft.com/office/word/2010/wordprocessingInk" xmlns:wne="http://schemas.microsoft.com/office/word/2006/wordml" xmlns:wps="http://schemas.microsoft.com/office/word/2010/wordprocessingShape" mc:Ignorable="w14 w15 w16se w16cid w16 w16cex wp14">
   <w:abstractNum w:abstractNumId="0" w15:restartNumberingAfterBreak="0">
     <w:nsid w:val="04596F36"/>
     <w:multiLevelType w:val="hybridMultilevel"/>
@@ -780,7 +1009,7 @@
 </file>
 
 <file path=word/styles.xml><?xml version="1.0" encoding="utf-8"?>
-<w:styles xmlns:mc="http://schemas.openxmlformats.org/markup-compatibility/2006" xmlns:r="http://schemas.openxmlformats.org/officeDocument/2006/relationships" xmlns:w="http://schemas.openxmlformats.org/wordprocessingml/2006/main" xmlns:w14="http://schemas.microsoft.com/office/word/2010/wordml" xmlns:w15="http://schemas.microsoft.com/office/word/2012/wordml" xmlns:w16cid="http://schemas.microsoft.com/office/word/2016/wordml/cid" xmlns:w16se="http://schemas.microsoft.com/office/word/2015/wordml/symex" mc:Ignorable="w14 w15 w16se w16cid">
+<w:styles xmlns:mc="http://schemas.openxmlformats.org/markup-compatibility/2006" xmlns:r="http://schemas.openxmlformats.org/officeDocument/2006/relationships" xmlns:w="http://schemas.openxmlformats.org/wordprocessingml/2006/main" xmlns:w14="http://schemas.microsoft.com/office/word/2010/wordml" xmlns:w15="http://schemas.microsoft.com/office/word/2012/wordml" xmlns:w16cex="http://schemas.microsoft.com/office/word/2018/wordml/cex" xmlns:w16cid="http://schemas.microsoft.com/office/word/2016/wordml/cid" xmlns:w16="http://schemas.microsoft.com/office/word/2018/wordml" xmlns:w16se="http://schemas.microsoft.com/office/word/2015/wordml/symex" mc:Ignorable="w14 w15 w16se w16cid w16 w16cex">
   <w:docDefaults>
     <w:rPrDefault>
       <w:rPr>
@@ -1557,6 +1786,27 @@
 </file>
 
 <file path=customXml/item1.xml><?xml version="1.0" encoding="utf-8"?>
+<?mso-contentType ?>
+<FormTemplates xmlns="http://schemas.microsoft.com/sharepoint/v3/contenttype/forms">
+  <Display>DocumentLibraryForm</Display>
+  <Edit>DocumentLibraryForm</Edit>
+  <New>DocumentLibraryForm</New>
+</FormTemplates>
+</file>
+
+<file path=customXml/item2.xml><?xml version="1.0" encoding="utf-8"?>
+<p:properties xmlns:p="http://schemas.microsoft.com/office/2006/metadata/properties" xmlns:xsi="http://www.w3.org/2001/XMLSchema-instance" xmlns:pc="http://schemas.microsoft.com/office/infopath/2007/PartnerControls">
+  <documentManagement>
+    <MigrationWizIdPermissionLevels xmlns="fae7c5ef-168a-4d51-be12-c86b4eeafb6c" xsi:nil="true"/>
+    <MigrationWizIdDocumentLibraryPermissions xmlns="fae7c5ef-168a-4d51-be12-c86b4eeafb6c" xsi:nil="true"/>
+    <MigrationWizIdPermissions xmlns="fae7c5ef-168a-4d51-be12-c86b4eeafb6c" xsi:nil="true"/>
+    <MigrationWizId xmlns="fae7c5ef-168a-4d51-be12-c86b4eeafb6c" xsi:nil="true"/>
+    <MigrationWizIdSecurityGroups xmlns="fae7c5ef-168a-4d51-be12-c86b4eeafb6c" xsi:nil="true"/>
+  </documentManagement>
+</p:properties>
+</file>
+
+<file path=customXml/item3.xml><?xml version="1.0" encoding="utf-8"?>
 <ct:contentTypeSchema xmlns:ct="http://schemas.microsoft.com/office/2006/metadata/contentType" xmlns:ma="http://schemas.microsoft.com/office/2006/metadata/properties/metaAttributes" ct:_="" ma:_="" ma:contentTypeName="Document" ma:contentTypeID="0x010100448A2CCDD335CB41AB271AF52566633D" ma:contentTypeVersion="17" ma:contentTypeDescription="Create a new document." ma:contentTypeScope="" ma:versionID="c46407aed8c500dbbd30852d02527e55">
   <xsd:schema xmlns:xsd="http://www.w3.org/2001/XMLSchema" xmlns:xs="http://www.w3.org/2001/XMLSchema" xmlns:p="http://schemas.microsoft.com/office/2006/metadata/properties" xmlns:ns3="fae7c5ef-168a-4d51-be12-c86b4eeafb6c" xmlns:ns4="6a873384-d026-458f-8b1b-2405f44ca263" targetNamespace="http://schemas.microsoft.com/office/2006/metadata/properties" ma:root="true" ma:fieldsID="ff37df37d0e5bca0832d21005ff5b9f9" ns3:_="" ns4:_="">
     <xsd:import namespace="fae7c5ef-168a-4d51-be12-c86b4eeafb6c"/>
@@ -1803,28 +2053,25 @@
 </ct:contentTypeSchema>
 </file>
 
-<file path=customXml/item2.xml><?xml version="1.0" encoding="utf-8"?>
-<p:properties xmlns:p="http://schemas.microsoft.com/office/2006/metadata/properties" xmlns:xsi="http://www.w3.org/2001/XMLSchema-instance" xmlns:pc="http://schemas.microsoft.com/office/infopath/2007/PartnerControls">
-  <documentManagement>
-    <MigrationWizIdPermissionLevels xmlns="fae7c5ef-168a-4d51-be12-c86b4eeafb6c" xsi:nil="true"/>
-    <MigrationWizIdDocumentLibraryPermissions xmlns="fae7c5ef-168a-4d51-be12-c86b4eeafb6c" xsi:nil="true"/>
-    <MigrationWizIdPermissions xmlns="fae7c5ef-168a-4d51-be12-c86b4eeafb6c" xsi:nil="true"/>
-    <MigrationWizId xmlns="fae7c5ef-168a-4d51-be12-c86b4eeafb6c" xsi:nil="true"/>
-    <MigrationWizIdSecurityGroups xmlns="fae7c5ef-168a-4d51-be12-c86b4eeafb6c" xsi:nil="true"/>
-  </documentManagement>
-</p:properties>
+<file path=customXml/itemProps1.xml><?xml version="1.0" encoding="utf-8"?>
+<ds:datastoreItem xmlns:ds="http://schemas.openxmlformats.org/officeDocument/2006/customXml" ds:itemID="{1D78E559-8B88-4671-B682-1D6553074FA4}">
+  <ds:schemaRefs>
+    <ds:schemaRef ds:uri="http://schemas.microsoft.com/sharepoint/v3/contenttype/forms"/>
+  </ds:schemaRefs>
+</ds:datastoreItem>
 </file>
 
-<file path=customXml/item3.xml><?xml version="1.0" encoding="utf-8"?>
-<?mso-contentType ?>
-<FormTemplates xmlns="http://schemas.microsoft.com/sharepoint/v3/contenttype/forms">
-  <Display>DocumentLibraryForm</Display>
-  <Edit>DocumentLibraryForm</Edit>
-  <New>DocumentLibraryForm</New>
-</FormTemplates>
+<file path=customXml/itemProps2.xml><?xml version="1.0" encoding="utf-8"?>
+<ds:datastoreItem xmlns:ds="http://schemas.openxmlformats.org/officeDocument/2006/customXml" ds:itemID="{04B2251C-ABED-49BA-8C22-F860BF9429A8}">
+  <ds:schemaRefs>
+    <ds:schemaRef ds:uri="http://schemas.microsoft.com/office/2006/metadata/properties"/>
+    <ds:schemaRef ds:uri="http://schemas.microsoft.com/office/infopath/2007/PartnerControls"/>
+    <ds:schemaRef ds:uri="fae7c5ef-168a-4d51-be12-c86b4eeafb6c"/>
+  </ds:schemaRefs>
+</ds:datastoreItem>
 </file>
 
-<file path=customXml/itemProps1.xml><?xml version="1.0" encoding="utf-8"?>
+<file path=customXml/itemProps3.xml><?xml version="1.0" encoding="utf-8"?>
 <ds:datastoreItem xmlns:ds="http://schemas.openxmlformats.org/officeDocument/2006/customXml" ds:itemID="{69534672-E032-4E87-8C67-B217961AA779}">
   <ds:schemaRefs>
     <ds:schemaRef ds:uri="http://schemas.microsoft.com/office/2006/metadata/contentType"/>
@@ -1841,22 +2088,4 @@
     <ds:schemaRef ds:uri="http://schemas.microsoft.com/internal/obd"/>
   </ds:schemaRefs>
 </ds:datastoreItem>
-</file>
-
-<file path=customXml/itemProps2.xml><?xml version="1.0" encoding="utf-8"?>
-<ds:datastoreItem xmlns:ds="http://schemas.openxmlformats.org/officeDocument/2006/customXml" ds:itemID="{04B2251C-ABED-49BA-8C22-F860BF9429A8}">
-  <ds:schemaRefs>
-    <ds:schemaRef ds:uri="http://schemas.microsoft.com/office/2006/metadata/properties"/>
-    <ds:schemaRef ds:uri="http://schemas.microsoft.com/office/infopath/2007/PartnerControls"/>
-    <ds:schemaRef ds:uri="fae7c5ef-168a-4d51-be12-c86b4eeafb6c"/>
-  </ds:schemaRefs>
-</ds:datastoreItem>
-</file>
-
-<file path=customXml/itemProps3.xml><?xml version="1.0" encoding="utf-8"?>
-<ds:datastoreItem xmlns:ds="http://schemas.openxmlformats.org/officeDocument/2006/customXml" ds:itemID="{1D78E559-8B88-4671-B682-1D6553074FA4}">
-  <ds:schemaRefs>
-    <ds:schemaRef ds:uri="http://schemas.microsoft.com/sharepoint/v3/contenttype/forms"/>
-  </ds:schemaRefs>
-</ds:datastoreItem>
 </file>
</xml_diff>

<commit_message>
IPoIB 4K MTU tuning for IB Switch
</commit_message>
<xml_diff>
--- a/NGC_Ready_Multinode_System_Tuning.docx
+++ b/NGC_Ready_Multinode_System_Tuning.docx
@@ -12,7 +12,6 @@
           <w:szCs w:val="32"/>
         </w:rPr>
       </w:pPr>
-      <w:proofErr w:type="spellStart"/>
       <w:r>
         <w:rPr>
           <w:b/>
@@ -31,18 +30,7 @@
           <w:sz w:val="32"/>
           <w:szCs w:val="32"/>
         </w:rPr>
-        <w:t>.Ready</w:t>
-      </w:r>
-      <w:proofErr w:type="spellEnd"/>
-      <w:r>
-        <w:rPr>
-          <w:b/>
-          <w:bCs/>
-          <w:color w:val="76B900"/>
-          <w:sz w:val="32"/>
-          <w:szCs w:val="32"/>
-        </w:rPr>
-        <w:t xml:space="preserve"> </w:t>
+        <w:t xml:space="preserve">.Ready </w:t>
       </w:r>
       <w:r>
         <w:rPr>
@@ -92,7 +80,7 @@
           <w:sz w:val="32"/>
           <w:szCs w:val="32"/>
         </w:rPr>
-        <w:t>2</w:t>
+        <w:t>3</w:t>
       </w:r>
     </w:p>
     <w:p>
@@ -341,13 +329,8 @@
           </w:tcPr>
           <w:p>
             <w:r>
-              <w:t xml:space="preserve">IB Switch </w:t>
-            </w:r>
-            <w:proofErr w:type="spellStart"/>
-            <w:r>
-              <w:t>OpenSM</w:t>
-            </w:r>
-            <w:proofErr w:type="spellEnd"/>
+              <w:t>IB Switch OpenSM</w:t>
+            </w:r>
           </w:p>
         </w:tc>
         <w:tc>
@@ -356,7 +339,31 @@
           </w:tcPr>
           <w:p>
             <w:r>
-              <w:t>Change MTU to 4K</w:t>
+              <w:t xml:space="preserve">Change </w:t>
+            </w:r>
+            <w:r>
+              <w:t xml:space="preserve">IPoIB </w:t>
+            </w:r>
+            <w:r>
+              <w:t>MTU to 4K</w:t>
+            </w:r>
+            <w:r>
+              <w:t>:</w:t>
+            </w:r>
+          </w:p>
+          <w:p>
+            <w:r>
+              <w:t>[standalone: master] &gt; en</w:t>
+            </w:r>
+          </w:p>
+          <w:p>
+            <w:r>
+              <w:t>[standalone: master] # conf t</w:t>
+            </w:r>
+          </w:p>
+          <w:p>
+            <w:r>
+              <w:t>[standalone: master] (config) # ib partition Default mtu 4K force</w:t>
             </w:r>
           </w:p>
         </w:tc>
@@ -413,25 +420,18 @@
           </w:p>
           <w:p>
             <w:r>
-              <w:t>Alg. Performance Boost Disable (</w:t>
-            </w:r>
-            <w:proofErr w:type="spellStart"/>
-            <w:r>
-              <w:t>ApbDis</w:t>
-            </w:r>
-            <w:proofErr w:type="spellEnd"/>
-            <w:r>
-              <w:t>) &gt; Enabled</w:t>
-            </w:r>
-          </w:p>
-          <w:p>
-            <w:proofErr w:type="spellStart"/>
-            <w:r>
-              <w:t>ApbDis</w:t>
-            </w:r>
-            <w:proofErr w:type="spellEnd"/>
-            <w:r>
-              <w:t xml:space="preserve"> Fixed Socket P-State &gt; P0</w:t>
+              <w:t>Alg. Performance Boost Disable (ApbDis) &gt; Enabled</w:t>
+            </w:r>
+          </w:p>
+          <w:p>
+            <w:r>
+              <w:t>ApbDis Fixed</w:t>
+            </w:r>
+            <w:r>
+              <w:t xml:space="preserve"> </w:t>
+            </w:r>
+            <w:r>
+              <w:t>Socket P-State &gt; P0</w:t>
             </w:r>
           </w:p>
           <w:p>
@@ -518,37 +518,8 @@
             <w:tcW w:w="6661" w:type="dxa"/>
           </w:tcPr>
           <w:p>
-            <w:proofErr w:type="spellStart"/>
-            <w:r>
-              <w:t>iommu</w:t>
-            </w:r>
-            <w:proofErr w:type="spellEnd"/>
-            <w:r>
-              <w:t>=</w:t>
-            </w:r>
-            <w:proofErr w:type="spellStart"/>
-            <w:r>
-              <w:t>pt</w:t>
-            </w:r>
-            <w:proofErr w:type="spellEnd"/>
-            <w:r>
-              <w:t xml:space="preserve"> </w:t>
-            </w:r>
-            <w:proofErr w:type="spellStart"/>
-            <w:r>
-              <w:t>numa_balancing</w:t>
-            </w:r>
-            <w:proofErr w:type="spellEnd"/>
-            <w:r>
-              <w:t xml:space="preserve">=disable </w:t>
-            </w:r>
-            <w:proofErr w:type="spellStart"/>
-            <w:r>
-              <w:t>processor.max_cstate</w:t>
-            </w:r>
-            <w:proofErr w:type="spellEnd"/>
-            <w:r>
-              <w:t>=0</w:t>
+            <w:r>
+              <w:t>iommu=pt numa_balancing=disable processor.max_cstate=0</w:t>
             </w:r>
           </w:p>
         </w:tc>
@@ -615,29 +586,8 @@
             <w:tcW w:w="6661" w:type="dxa"/>
           </w:tcPr>
           <w:p>
-            <w:proofErr w:type="spellStart"/>
-            <w:r>
-              <w:t>intel_idle.max_cstate</w:t>
-            </w:r>
-            <w:proofErr w:type="spellEnd"/>
-            <w:r>
-              <w:t xml:space="preserve">=0 </w:t>
-            </w:r>
-            <w:proofErr w:type="spellStart"/>
-            <w:r>
-              <w:t>processor.max_cstate</w:t>
-            </w:r>
-            <w:proofErr w:type="spellEnd"/>
-            <w:r>
-              <w:t xml:space="preserve">=0 </w:t>
-            </w:r>
-            <w:proofErr w:type="spellStart"/>
-            <w:r>
-              <w:t>intel_pstate</w:t>
-            </w:r>
-            <w:proofErr w:type="spellEnd"/>
-            <w:r>
-              <w:t>=disable</w:t>
+            <w:r>
+              <w:t>intel_idle.max_cstate=0 processor.max_cstate=0 intel_pstate=disable</w:t>
             </w:r>
           </w:p>
         </w:tc>
@@ -667,15 +617,7 @@
               <w:pStyle w:val="ListParagraph"/>
             </w:pPr>
             <w:r>
-              <w:t xml:space="preserve">Change PCI </w:t>
-            </w:r>
-            <w:proofErr w:type="spellStart"/>
-            <w:r>
-              <w:t>MaxReadReq</w:t>
-            </w:r>
-            <w:proofErr w:type="spellEnd"/>
-            <w:r>
-              <w:t xml:space="preserve"> to 4096B </w:t>
+              <w:t xml:space="preserve">Change PCI MaxReadReq to 4096B </w:t>
             </w:r>
           </w:p>
           <w:p>
@@ -683,15 +625,7 @@
               <w:pStyle w:val="ListParagraph"/>
             </w:pPr>
             <w:r>
-              <w:t>Run "</w:t>
-            </w:r>
-            <w:proofErr w:type="spellStart"/>
-            <w:r>
-              <w:t>setpci</w:t>
-            </w:r>
-            <w:proofErr w:type="spellEnd"/>
-            <w:r>
-              <w:t xml:space="preserve"> -s $PCI_</w:t>
+              <w:t>Run "setpci -s $PCI_</w:t>
             </w:r>
             <w:r>
               <w:t>FUNCTION</w:t>
@@ -705,29 +639,13 @@
               <w:pStyle w:val="ListParagraph"/>
             </w:pPr>
             <w:r>
-              <w:t>--&gt; Run "</w:t>
-            </w:r>
-            <w:proofErr w:type="spellStart"/>
-            <w:r>
-              <w:t>setpci</w:t>
-            </w:r>
-            <w:proofErr w:type="spellEnd"/>
-            <w:r>
-              <w:t xml:space="preserve"> -s $PCI_</w:t>
+              <w:t>--&gt; Run "setpci -s $PCI_</w:t>
             </w:r>
             <w:r>
               <w:t>FUNCTION</w:t>
             </w:r>
             <w:r>
-              <w:t xml:space="preserve"> </w:t>
-            </w:r>
-            <w:proofErr w:type="gramStart"/>
-            <w:r>
-              <w:t>68.w</w:t>
-            </w:r>
-            <w:proofErr w:type="gramEnd"/>
-            <w:r>
-              <w:t xml:space="preserve">=5BCD" </w:t>
+              <w:t xml:space="preserve"> 68.w=5BCD" </w:t>
             </w:r>
           </w:p>
           <w:p/>
@@ -1786,27 +1704,6 @@
 </file>
 
 <file path=customXml/item1.xml><?xml version="1.0" encoding="utf-8"?>
-<?mso-contentType ?>
-<FormTemplates xmlns="http://schemas.microsoft.com/sharepoint/v3/contenttype/forms">
-  <Display>DocumentLibraryForm</Display>
-  <Edit>DocumentLibraryForm</Edit>
-  <New>DocumentLibraryForm</New>
-</FormTemplates>
-</file>
-
-<file path=customXml/item2.xml><?xml version="1.0" encoding="utf-8"?>
-<p:properties xmlns:p="http://schemas.microsoft.com/office/2006/metadata/properties" xmlns:xsi="http://www.w3.org/2001/XMLSchema-instance" xmlns:pc="http://schemas.microsoft.com/office/infopath/2007/PartnerControls">
-  <documentManagement>
-    <MigrationWizIdPermissionLevels xmlns="fae7c5ef-168a-4d51-be12-c86b4eeafb6c" xsi:nil="true"/>
-    <MigrationWizIdDocumentLibraryPermissions xmlns="fae7c5ef-168a-4d51-be12-c86b4eeafb6c" xsi:nil="true"/>
-    <MigrationWizIdPermissions xmlns="fae7c5ef-168a-4d51-be12-c86b4eeafb6c" xsi:nil="true"/>
-    <MigrationWizId xmlns="fae7c5ef-168a-4d51-be12-c86b4eeafb6c" xsi:nil="true"/>
-    <MigrationWizIdSecurityGroups xmlns="fae7c5ef-168a-4d51-be12-c86b4eeafb6c" xsi:nil="true"/>
-  </documentManagement>
-</p:properties>
-</file>
-
-<file path=customXml/item3.xml><?xml version="1.0" encoding="utf-8"?>
 <ct:contentTypeSchema xmlns:ct="http://schemas.microsoft.com/office/2006/metadata/contentType" xmlns:ma="http://schemas.microsoft.com/office/2006/metadata/properties/metaAttributes" ct:_="" ma:_="" ma:contentTypeName="Document" ma:contentTypeID="0x010100448A2CCDD335CB41AB271AF52566633D" ma:contentTypeVersion="17" ma:contentTypeDescription="Create a new document." ma:contentTypeScope="" ma:versionID="c46407aed8c500dbbd30852d02527e55">
   <xsd:schema xmlns:xsd="http://www.w3.org/2001/XMLSchema" xmlns:xs="http://www.w3.org/2001/XMLSchema" xmlns:p="http://schemas.microsoft.com/office/2006/metadata/properties" xmlns:ns3="fae7c5ef-168a-4d51-be12-c86b4eeafb6c" xmlns:ns4="6a873384-d026-458f-8b1b-2405f44ca263" targetNamespace="http://schemas.microsoft.com/office/2006/metadata/properties" ma:root="true" ma:fieldsID="ff37df37d0e5bca0832d21005ff5b9f9" ns3:_="" ns4:_="">
     <xsd:import namespace="fae7c5ef-168a-4d51-be12-c86b4eeafb6c"/>
@@ -2053,25 +1950,28 @@
 </ct:contentTypeSchema>
 </file>
 
-<file path=customXml/itemProps1.xml><?xml version="1.0" encoding="utf-8"?>
-<ds:datastoreItem xmlns:ds="http://schemas.openxmlformats.org/officeDocument/2006/customXml" ds:itemID="{1D78E559-8B88-4671-B682-1D6553074FA4}">
-  <ds:schemaRefs>
-    <ds:schemaRef ds:uri="http://schemas.microsoft.com/sharepoint/v3/contenttype/forms"/>
-  </ds:schemaRefs>
-</ds:datastoreItem>
+<file path=customXml/item2.xml><?xml version="1.0" encoding="utf-8"?>
+<p:properties xmlns:p="http://schemas.microsoft.com/office/2006/metadata/properties" xmlns:xsi="http://www.w3.org/2001/XMLSchema-instance" xmlns:pc="http://schemas.microsoft.com/office/infopath/2007/PartnerControls">
+  <documentManagement>
+    <MigrationWizIdPermissionLevels xmlns="fae7c5ef-168a-4d51-be12-c86b4eeafb6c" xsi:nil="true"/>
+    <MigrationWizIdDocumentLibraryPermissions xmlns="fae7c5ef-168a-4d51-be12-c86b4eeafb6c" xsi:nil="true"/>
+    <MigrationWizIdPermissions xmlns="fae7c5ef-168a-4d51-be12-c86b4eeafb6c" xsi:nil="true"/>
+    <MigrationWizId xmlns="fae7c5ef-168a-4d51-be12-c86b4eeafb6c" xsi:nil="true"/>
+    <MigrationWizIdSecurityGroups xmlns="fae7c5ef-168a-4d51-be12-c86b4eeafb6c" xsi:nil="true"/>
+  </documentManagement>
+</p:properties>
 </file>
 
-<file path=customXml/itemProps2.xml><?xml version="1.0" encoding="utf-8"?>
-<ds:datastoreItem xmlns:ds="http://schemas.openxmlformats.org/officeDocument/2006/customXml" ds:itemID="{04B2251C-ABED-49BA-8C22-F860BF9429A8}">
-  <ds:schemaRefs>
-    <ds:schemaRef ds:uri="http://schemas.microsoft.com/office/2006/metadata/properties"/>
-    <ds:schemaRef ds:uri="http://schemas.microsoft.com/office/infopath/2007/PartnerControls"/>
-    <ds:schemaRef ds:uri="fae7c5ef-168a-4d51-be12-c86b4eeafb6c"/>
-  </ds:schemaRefs>
-</ds:datastoreItem>
+<file path=customXml/item3.xml><?xml version="1.0" encoding="utf-8"?>
+<?mso-contentType ?>
+<FormTemplates xmlns="http://schemas.microsoft.com/sharepoint/v3/contenttype/forms">
+  <Display>DocumentLibraryForm</Display>
+  <Edit>DocumentLibraryForm</Edit>
+  <New>DocumentLibraryForm</New>
+</FormTemplates>
 </file>
 
-<file path=customXml/itemProps3.xml><?xml version="1.0" encoding="utf-8"?>
+<file path=customXml/itemProps1.xml><?xml version="1.0" encoding="utf-8"?>
 <ds:datastoreItem xmlns:ds="http://schemas.openxmlformats.org/officeDocument/2006/customXml" ds:itemID="{69534672-E032-4E87-8C67-B217961AA779}">
   <ds:schemaRefs>
     <ds:schemaRef ds:uri="http://schemas.microsoft.com/office/2006/metadata/contentType"/>
@@ -2088,4 +1988,22 @@
     <ds:schemaRef ds:uri="http://schemas.microsoft.com/internal/obd"/>
   </ds:schemaRefs>
 </ds:datastoreItem>
+</file>
+
+<file path=customXml/itemProps2.xml><?xml version="1.0" encoding="utf-8"?>
+<ds:datastoreItem xmlns:ds="http://schemas.openxmlformats.org/officeDocument/2006/customXml" ds:itemID="{04B2251C-ABED-49BA-8C22-F860BF9429A8}">
+  <ds:schemaRefs>
+    <ds:schemaRef ds:uri="http://schemas.microsoft.com/office/2006/metadata/properties"/>
+    <ds:schemaRef ds:uri="http://schemas.microsoft.com/office/infopath/2007/PartnerControls"/>
+    <ds:schemaRef ds:uri="fae7c5ef-168a-4d51-be12-c86b4eeafb6c"/>
+  </ds:schemaRefs>
+</ds:datastoreItem>
+</file>
+
+<file path=customXml/itemProps3.xml><?xml version="1.0" encoding="utf-8"?>
+<ds:datastoreItem xmlns:ds="http://schemas.openxmlformats.org/officeDocument/2006/customXml" ds:itemID="{1D78E559-8B88-4671-B682-1D6553074FA4}">
+  <ds:schemaRefs>
+    <ds:schemaRef ds:uri="http://schemas.microsoft.com/sharepoint/v3/contenttype/forms"/>
+  </ds:schemaRefs>
+</ds:datastoreItem>
 </file>
</xml_diff>